<commit_message>
fixing r-language homework mkd
</commit_message>
<xml_diff>
--- a/week1/homework/r-language/hw1-r.docx
+++ b/week1/homework/r-language/hw1-r.docx
@@ -239,7 +239,7 @@
         <w:rPr>
           <w:rStyle w:val="DecValTok"/>
         </w:rPr>
-        <w:t xml:space="preserve">3</w:t>
+        <w:t xml:space="preserve">2</w:t>
       </w:r>
       <w:r>
         <w:rPr>
@@ -256,7 +256,7 @@
         <w:rPr>
           <w:rStyle w:val="VerbatimChar"/>
         </w:rPr>
-        <w:t xml:space="preserve">## [1] 106.588</w:t>
+        <w:t xml:space="preserve">## [1] 106.59</w:t>
       </w:r>
     </w:p>
     <w:p>
@@ -707,6 +707,35 @@
     </w:p>
     <w:p>
       <w:pPr>
+        <w:pStyle w:val="SourceCode"/>
+      </w:pPr>
+      <w:r>
+        <w:rPr>
+          <w:rStyle w:val="FunctionTok"/>
+        </w:rPr>
+        <w:t xml:space="preserve">help</w:t>
+      </w:r>
+      <w:r>
+        <w:rPr>
+          <w:rStyle w:val="NormalTok"/>
+        </w:rPr>
+        <w:t xml:space="preserve">(</w:t>
+      </w:r>
+      <w:r>
+        <w:rPr>
+          <w:rStyle w:val="StringTok"/>
+        </w:rPr>
+        <w:t xml:space="preserve">"seq"</w:t>
+      </w:r>
+      <w:r>
+        <w:rPr>
+          <w:rStyle w:val="NormalTok"/>
+        </w:rPr>
+        <w:t xml:space="preserve">)</w:t>
+      </w:r>
+    </w:p>
+    <w:p>
+      <w:pPr>
         <w:numPr>
           <w:ilvl w:val="0"/>
           <w:numId w:val="1005"/>
@@ -755,7 +784,7 @@
         <w:rPr>
           <w:rStyle w:val="DecValTok"/>
         </w:rPr>
-        <w:t xml:space="preserve">0</w:t>
+        <w:t xml:space="preserve">10</w:t>
       </w:r>
       <w:r>
         <w:rPr>
@@ -1067,7 +1096,7 @@
               <a:graphicData uri="http://schemas.openxmlformats.org/drawingml/2006/picture">
                 <pic:pic>
                   <pic:nvPicPr>
-                    <pic:cNvPr descr="hw1-r_files/figure-docx/unnamed-chunk-7-1.png" id="0" name="Picture"/>
+                    <pic:cNvPr descr="hw1-r_files/figure-docx/unnamed-chunk-8-1.png" id="0" name="Picture"/>
                     <pic:cNvPicPr>
                       <a:picLocks noChangeArrowheads="1" noChangeAspect="1"/>
                     </pic:cNvPicPr>
@@ -1140,7 +1169,7 @@
         <w:rPr>
           <w:rStyle w:val="VerbatimChar"/>
         </w:rPr>
-        <w:t xml:space="preserve">##    0.00   38.00   46.25   43.95   55.44   59.00</w:t>
+        <w:t xml:space="preserve">##   10.00   38.00   46.25   44.45   55.44   59.00</w:t>
       </w:r>
     </w:p>
     <w:p>
@@ -1182,7 +1211,7 @@
               <a:graphicData uri="http://schemas.openxmlformats.org/drawingml/2006/picture">
                 <pic:pic>
                   <pic:nvPicPr>
-                    <pic:cNvPr descr="hw1-r_files/figure-docx/unnamed-chunk-9-1.png" id="0" name="Picture"/>
+                    <pic:cNvPr descr="hw1-r_files/figure-docx/unnamed-chunk-10-1.png" id="0" name="Picture"/>
                     <pic:cNvPicPr>
                       <a:picLocks noChangeArrowheads="1" noChangeAspect="1"/>
                     </pic:cNvPicPr>
@@ -1218,7 +1247,7 @@
         <w:t xml:space="preserve"> </w:t>
       </w:r>
       <w:r>
-        <w:t xml:space="preserve">Data is skewed to the right.</w:t>
+        <w:t xml:space="preserve">Data is skewed to the left.</w:t>
       </w:r>
     </w:p>
     <w:p>
@@ -1480,7 +1509,7 @@
               <a:graphicData uri="http://schemas.openxmlformats.org/drawingml/2006/picture">
                 <pic:pic>
                   <pic:nvPicPr>
-                    <pic:cNvPr descr="hw1-r_files/figure-docx/unnamed-chunk-10-1.png" id="0" name="Picture"/>
+                    <pic:cNvPr descr="hw1-r_files/figure-docx/unnamed-chunk-11-1.png" id="0" name="Picture"/>
                     <pic:cNvPicPr>
                       <a:picLocks noChangeArrowheads="1" noChangeAspect="1"/>
                     </pic:cNvPicPr>

</xml_diff>

<commit_message>
combining R with partner work hw
</commit_message>
<xml_diff>
--- a/week1/homework/r-language/hw1-r.docx
+++ b/week1/homework/r-language/hw1-r.docx
@@ -7,26 +7,26 @@
         <w:pStyle w:val="Title"/>
       </w:pPr>
       <w:r>
-        <w:t xml:space="preserve">HW1</w:t>
+        <w:t xml:space="preserve">HW1-Khairiya-Jay</w:t>
+      </w:r>
+    </w:p>
+    <w:p>
+      <w:pPr>
+        <w:pStyle w:val="Author"/>
+      </w:pPr>
+      <w:r>
+        <w:t xml:space="preserve">Khairiya</w:t>
       </w:r>
       <w:r>
         <w:t xml:space="preserve"> </w:t>
       </w:r>
       <w:r>
-        <w:t xml:space="preserve">-</w:t>
+        <w:t xml:space="preserve">Eidan,</w:t>
       </w:r>
       <w:r>
         <w:t xml:space="preserve"> </w:t>
       </w:r>
       <w:r>
-        <w:t xml:space="preserve">614</w:t>
-      </w:r>
-    </w:p>
-    <w:p>
-      <w:pPr>
-        <w:pStyle w:val="Author"/>
-      </w:pPr>
-      <w:r>
         <w:t xml:space="preserve">Jared</w:t>
       </w:r>
       <w:r>
@@ -53,7 +53,7 @@
         <w:pStyle w:val="Date"/>
       </w:pPr>
       <w:r>
-        <w:t xml:space="preserve">8/31/2021</w:t>
+        <w:t xml:space="preserve">9/3/2021</w:t>
       </w:r>
     </w:p>
     <w:p>
@@ -277,60 +277,15 @@
       </w:pPr>
       <w:r>
         <w:rPr>
-          <w:rStyle w:val="NormalTok"/>
-        </w:rPr>
-        <w:t xml:space="preserve">c </w:t>
-      </w:r>
-      <w:r>
-        <w:rPr>
-          <w:rStyle w:val="OtherTok"/>
-        </w:rPr>
-        <w:t xml:space="preserve">&lt;-</w:t>
-      </w:r>
-      <w:r>
-        <w:rPr>
-          <w:rStyle w:val="NormalTok"/>
-        </w:rPr>
-        <w:t xml:space="preserve"> </w:t>
-      </w:r>
-      <w:r>
-        <w:rPr>
           <w:rStyle w:val="FunctionTok"/>
         </w:rPr>
-        <w:t xml:space="preserve">vector</w:t>
-      </w:r>
-      <w:r>
-        <w:rPr>
-          <w:rStyle w:val="NormalTok"/>
-        </w:rPr>
-        <w:t xml:space="preserve">()</w:t>
-      </w:r>
-      <w:r>
-        <w:br/>
-      </w:r>
-      <w:r>
-        <w:rPr>
-          <w:rStyle w:val="ControlFlowTok"/>
-        </w:rPr>
-        <w:t xml:space="preserve">for</w:t>
-      </w:r>
-      <w:r>
-        <w:rPr>
-          <w:rStyle w:val="NormalTok"/>
-        </w:rPr>
-        <w:t xml:space="preserve"> (variable </w:t>
-      </w:r>
-      <w:r>
-        <w:rPr>
-          <w:rStyle w:val="ControlFlowTok"/>
-        </w:rPr>
-        <w:t xml:space="preserve">in</w:t>
-      </w:r>
-      <w:r>
-        <w:rPr>
-          <w:rStyle w:val="NormalTok"/>
-        </w:rPr>
-        <w:t xml:space="preserve"> </w:t>
+        <w:t xml:space="preserve">seq</w:t>
+      </w:r>
+      <w:r>
+        <w:rPr>
+          <w:rStyle w:val="NormalTok"/>
+        </w:rPr>
+        <w:t xml:space="preserve">(</w:t>
       </w:r>
       <w:r>
         <w:rPr>
@@ -340,9 +295,9 @@
       </w:r>
       <w:r>
         <w:rPr>
-          <w:rStyle w:val="SpecialCharTok"/>
-        </w:rPr>
-        <w:t xml:space="preserve">:</w:t>
+          <w:rStyle w:val="NormalTok"/>
+        </w:rPr>
+        <w:t xml:space="preserve">,</w:t>
       </w:r>
       <w:r>
         <w:rPr>
@@ -354,40 +309,7 @@
         <w:rPr>
           <w:rStyle w:val="NormalTok"/>
         </w:rPr>
-        <w:t xml:space="preserve">) {</w:t>
-      </w:r>
-      <w:r>
-        <w:br/>
-      </w:r>
-      <w:r>
-        <w:rPr>
-          <w:rStyle w:val="NormalTok"/>
-        </w:rPr>
-        <w:t xml:space="preserve">  </w:t>
-      </w:r>
-      <w:r>
-        <w:rPr>
-          <w:rStyle w:val="ControlFlowTok"/>
-        </w:rPr>
-        <w:t xml:space="preserve">if</w:t>
-      </w:r>
-      <w:r>
-        <w:rPr>
-          <w:rStyle w:val="NormalTok"/>
-        </w:rPr>
-        <w:t xml:space="preserve"> (variable </w:t>
-      </w:r>
-      <w:r>
-        <w:rPr>
-          <w:rStyle w:val="SpecialCharTok"/>
-        </w:rPr>
-        <w:t xml:space="preserve">%%</w:t>
-      </w:r>
-      <w:r>
-        <w:rPr>
-          <w:rStyle w:val="NormalTok"/>
-        </w:rPr>
-        <w:t xml:space="preserve"> </w:t>
+        <w:t xml:space="preserve">,</w:t>
       </w:r>
       <w:r>
         <w:rPr>
@@ -399,100 +321,7 @@
         <w:rPr>
           <w:rStyle w:val="NormalTok"/>
         </w:rPr>
-        <w:t xml:space="preserve"> </w:t>
-      </w:r>
-      <w:r>
-        <w:rPr>
-          <w:rStyle w:val="SpecialCharTok"/>
-        </w:rPr>
-        <w:t xml:space="preserve">==</w:t>
-      </w:r>
-      <w:r>
-        <w:rPr>
-          <w:rStyle w:val="NormalTok"/>
-        </w:rPr>
-        <w:t xml:space="preserve"> </w:t>
-      </w:r>
-      <w:r>
-        <w:rPr>
-          <w:rStyle w:val="DecValTok"/>
-        </w:rPr>
-        <w:t xml:space="preserve">0</w:t>
-      </w:r>
-      <w:r>
-        <w:rPr>
-          <w:rStyle w:val="NormalTok"/>
-        </w:rPr>
-        <w:t xml:space="preserve">) {</w:t>
-      </w:r>
-      <w:r>
-        <w:br/>
-      </w:r>
-      <w:r>
-        <w:rPr>
-          <w:rStyle w:val="NormalTok"/>
-        </w:rPr>
-        <w:t xml:space="preserve">    c </w:t>
-      </w:r>
-      <w:r>
-        <w:rPr>
-          <w:rStyle w:val="OtherTok"/>
-        </w:rPr>
-        <w:t xml:space="preserve">&lt;-</w:t>
-      </w:r>
-      <w:r>
-        <w:rPr>
-          <w:rStyle w:val="NormalTok"/>
-        </w:rPr>
-        <w:t xml:space="preserve"> </w:t>
-      </w:r>
-      <w:r>
-        <w:rPr>
-          <w:rStyle w:val="FunctionTok"/>
-        </w:rPr>
-        <w:t xml:space="preserve">append</w:t>
-      </w:r>
-      <w:r>
-        <w:rPr>
-          <w:rStyle w:val="NormalTok"/>
-        </w:rPr>
-        <w:t xml:space="preserve">(c, variable)</w:t>
-      </w:r>
-      <w:r>
-        <w:br/>
-      </w:r>
-      <w:r>
-        <w:rPr>
-          <w:rStyle w:val="NormalTok"/>
-        </w:rPr>
-        <w:t xml:space="preserve">  }</w:t>
-      </w:r>
-      <w:r>
-        <w:br/>
-      </w:r>
-      <w:r>
-        <w:rPr>
-          <w:rStyle w:val="NormalTok"/>
-        </w:rPr>
-        <w:t xml:space="preserve">}</w:t>
-      </w:r>
-      <w:r>
-        <w:br/>
-      </w:r>
-      <w:r>
-        <w:br/>
-      </w:r>
-      <w:r>
-        <w:rPr>
-          <w:rStyle w:val="FunctionTok"/>
-        </w:rPr>
-        <w:t xml:space="preserve">print</w:t>
-      </w:r>
-      <w:r>
-        <w:rPr>
-          <w:rStyle w:val="NormalTok"/>
-        </w:rPr>
-        <w:t xml:space="preserve">(c)</w:t>
+        <w:t xml:space="preserve">)</w:t>
       </w:r>
     </w:p>
     <w:p>
@@ -544,7 +373,7 @@
         <w:rPr>
           <w:rStyle w:val="NormalTok"/>
         </w:rPr>
-        <w:t xml:space="preserve">another_c </w:t>
+        <w:t xml:space="preserve">E </w:t>
       </w:r>
       <w:r>
         <w:rPr>
@@ -562,34 +391,92 @@
         <w:rPr>
           <w:rStyle w:val="FunctionTok"/>
         </w:rPr>
-        <w:t xml:space="preserve">vector</w:t>
-      </w:r>
-      <w:r>
-        <w:rPr>
-          <w:rStyle w:val="NormalTok"/>
-        </w:rPr>
-        <w:t xml:space="preserve">()</w:t>
+        <w:t xml:space="preserve">seq</w:t>
+      </w:r>
+      <w:r>
+        <w:rPr>
+          <w:rStyle w:val="NormalTok"/>
+        </w:rPr>
+        <w:t xml:space="preserve">(</w:t>
+      </w:r>
+      <w:r>
+        <w:rPr>
+          <w:rStyle w:val="DecValTok"/>
+        </w:rPr>
+        <w:t xml:space="preserve">0</w:t>
+      </w:r>
+      <w:r>
+        <w:rPr>
+          <w:rStyle w:val="NormalTok"/>
+        </w:rPr>
+        <w:t xml:space="preserve">,</w:t>
+      </w:r>
+      <w:r>
+        <w:rPr>
+          <w:rStyle w:val="DecValTok"/>
+        </w:rPr>
+        <w:t xml:space="preserve">99</w:t>
+      </w:r>
+      <w:r>
+        <w:rPr>
+          <w:rStyle w:val="NormalTok"/>
+        </w:rPr>
+        <w:t xml:space="preserve">,</w:t>
+      </w:r>
+      <w:r>
+        <w:rPr>
+          <w:rStyle w:val="DecValTok"/>
+        </w:rPr>
+        <w:t xml:space="preserve">2</w:t>
+      </w:r>
+      <w:r>
+        <w:rPr>
+          <w:rStyle w:val="NormalTok"/>
+        </w:rPr>
+        <w:t xml:space="preserve">)</w:t>
       </w:r>
       <w:r>
         <w:br/>
       </w:r>
       <w:r>
         <w:rPr>
-          <w:rStyle w:val="ControlFlowTok"/>
-        </w:rPr>
-        <w:t xml:space="preserve">for</w:t>
-      </w:r>
-      <w:r>
-        <w:rPr>
-          <w:rStyle w:val="NormalTok"/>
-        </w:rPr>
-        <w:t xml:space="preserve"> (i </w:t>
-      </w:r>
-      <w:r>
-        <w:rPr>
-          <w:rStyle w:val="ControlFlowTok"/>
-        </w:rPr>
-        <w:t xml:space="preserve">in</w:t>
+          <w:rStyle w:val="FunctionTok"/>
+        </w:rPr>
+        <w:t xml:space="preserve">mean</w:t>
+      </w:r>
+      <w:r>
+        <w:rPr>
+          <w:rStyle w:val="NormalTok"/>
+        </w:rPr>
+        <w:t xml:space="preserve">(E)</w:t>
+      </w:r>
+    </w:p>
+    <w:p>
+      <w:pPr>
+        <w:pStyle w:val="SourceCode"/>
+      </w:pPr>
+      <w:r>
+        <w:rPr>
+          <w:rStyle w:val="VerbatimChar"/>
+        </w:rPr>
+        <w:t xml:space="preserve">## [1] 49</w:t>
+      </w:r>
+    </w:p>
+    <w:p>
+      <w:pPr>
+        <w:pStyle w:val="SourceCode"/>
+      </w:pPr>
+      <w:r>
+        <w:rPr>
+          <w:rStyle w:val="NormalTok"/>
+        </w:rPr>
+        <w:t xml:space="preserve">new_E </w:t>
+      </w:r>
+      <w:r>
+        <w:rPr>
+          <w:rStyle w:val="OtherTok"/>
+        </w:rPr>
+        <w:t xml:space="preserve">&lt;-</w:t>
       </w:r>
       <w:r>
         <w:rPr>
@@ -599,6 +486,18 @@
       </w:r>
       <w:r>
         <w:rPr>
+          <w:rStyle w:val="FunctionTok"/>
+        </w:rPr>
+        <w:t xml:space="preserve">c</w:t>
+      </w:r>
+      <w:r>
+        <w:rPr>
+          <w:rStyle w:val="NormalTok"/>
+        </w:rPr>
+        <w:t xml:space="preserve">(</w:t>
+      </w:r>
+      <w:r>
+        <w:rPr>
           <w:rStyle w:val="DecValTok"/>
         </w:rPr>
         <w:t xml:space="preserve">0</w:t>
@@ -619,79 +518,22 @@
         <w:rPr>
           <w:rStyle w:val="NormalTok"/>
         </w:rPr>
-        <w:t xml:space="preserve">) {</w:t>
+        <w:t xml:space="preserve">)</w:t>
       </w:r>
       <w:r>
         <w:br/>
       </w:r>
       <w:r>
         <w:rPr>
-          <w:rStyle w:val="NormalTok"/>
-        </w:rPr>
-        <w:t xml:space="preserve">  another_c </w:t>
-      </w:r>
-      <w:r>
-        <w:rPr>
-          <w:rStyle w:val="OtherTok"/>
-        </w:rPr>
-        <w:t xml:space="preserve">&lt;-</w:t>
-      </w:r>
-      <w:r>
-        <w:rPr>
-          <w:rStyle w:val="NormalTok"/>
-        </w:rPr>
-        <w:t xml:space="preserve"> </w:t>
-      </w:r>
-      <w:r>
-        <w:rPr>
           <w:rStyle w:val="FunctionTok"/>
         </w:rPr>
-        <w:t xml:space="preserve">append</w:t>
-      </w:r>
-      <w:r>
-        <w:rPr>
-          <w:rStyle w:val="NormalTok"/>
-        </w:rPr>
-        <w:t xml:space="preserve">(another_c, i)</w:t>
-      </w:r>
-      <w:r>
-        <w:br/>
-      </w:r>
-      <w:r>
-        <w:rPr>
-          <w:rStyle w:val="NormalTok"/>
-        </w:rPr>
-        <w:t xml:space="preserve">}</w:t>
-      </w:r>
-      <w:r>
-        <w:br/>
-      </w:r>
-      <w:r>
-        <w:br/>
-      </w:r>
-      <w:r>
-        <w:rPr>
-          <w:rStyle w:val="FunctionTok"/>
-        </w:rPr>
-        <w:t xml:space="preserve">print</w:t>
-      </w:r>
-      <w:r>
-        <w:rPr>
-          <w:rStyle w:val="NormalTok"/>
-        </w:rPr>
-        <w:t xml:space="preserve">(</w:t>
-      </w:r>
-      <w:r>
-        <w:rPr>
-          <w:rStyle w:val="FunctionTok"/>
-        </w:rPr>
         <w:t xml:space="preserve">mean</w:t>
       </w:r>
       <w:r>
         <w:rPr>
           <w:rStyle w:val="NormalTok"/>
         </w:rPr>
-        <w:t xml:space="preserve">(another_c))</w:t>
+        <w:t xml:space="preserve">(new_E)</w:t>
       </w:r>
     </w:p>
     <w:p>
@@ -703,35 +545,6 @@
           <w:rStyle w:val="VerbatimChar"/>
         </w:rPr>
         <w:t xml:space="preserve">## [1] 49.5</w:t>
-      </w:r>
-    </w:p>
-    <w:p>
-      <w:pPr>
-        <w:pStyle w:val="SourceCode"/>
-      </w:pPr>
-      <w:r>
-        <w:rPr>
-          <w:rStyle w:val="FunctionTok"/>
-        </w:rPr>
-        <w:t xml:space="preserve">help</w:t>
-      </w:r>
-      <w:r>
-        <w:rPr>
-          <w:rStyle w:val="NormalTok"/>
-        </w:rPr>
-        <w:t xml:space="preserve">(</w:t>
-      </w:r>
-      <w:r>
-        <w:rPr>
-          <w:rStyle w:val="StringTok"/>
-        </w:rPr>
-        <w:t xml:space="preserve">"seq"</w:t>
-      </w:r>
-      <w:r>
-        <w:rPr>
-          <w:rStyle w:val="NormalTok"/>
-        </w:rPr>
-        <w:t xml:space="preserve">)</w:t>
       </w:r>
     </w:p>
     <w:p>
@@ -754,7 +567,7 @@
         <w:rPr>
           <w:rStyle w:val="NormalTok"/>
         </w:rPr>
-        <w:t xml:space="preserve">mommys_favorite_vector </w:t>
+        <w:t xml:space="preserve">q5_vector </w:t>
       </w:r>
       <w:r>
         <w:rPr>
@@ -1043,7 +856,7 @@
         <w:rPr>
           <w:rStyle w:val="NormalTok"/>
         </w:rPr>
-        <w:t xml:space="preserve">(mommys_favorite_vector)</w:t>
+        <w:t xml:space="preserve">(q5_vector)</w:t>
       </w:r>
     </w:p>
     <w:p>
@@ -1079,7 +892,7 @@
         <w:rPr>
           <w:rStyle w:val="NormalTok"/>
         </w:rPr>
-        <w:t xml:space="preserve">(mommys_favorite_vector)</w:t>
+        <w:t xml:space="preserve">(q5_vector)</w:t>
       </w:r>
     </w:p>
     <w:p>
@@ -1149,7 +962,7 @@
         <w:rPr>
           <w:rStyle w:val="NormalTok"/>
         </w:rPr>
-        <w:t xml:space="preserve">(mommys_favorite_vector)</w:t>
+        <w:t xml:space="preserve">(q5_vector)</w:t>
       </w:r>
     </w:p>
     <w:p>
@@ -1194,7 +1007,7 @@
         <w:rPr>
           <w:rStyle w:val="NormalTok"/>
         </w:rPr>
-        <w:t xml:space="preserve">(mommys_favorite_vector)</w:t>
+        <w:t xml:space="preserve">(q5_vector)</w:t>
       </w:r>
     </w:p>
     <w:p>
@@ -1252,14 +1065,16 @@
     </w:p>
     <w:p>
       <w:pPr>
-        <w:numPr>
-          <w:ilvl w:val="0"/>
-          <w:numId w:val="1006"/>
-        </w:numPr>
-        <w:pStyle w:val="Compact"/>
-      </w:pPr>
-      <w:r>
-        <w:t xml:space="preserve">This is a long question so I won’t copy paste here.</w:t>
+        <w:pStyle w:val="BodyText"/>
+      </w:pPr>
+      <w:r>
+        <w:t xml:space="preserve">6 Use and show R code to produce a scatter plot for the following bivariable data set.</w:t>
+      </w:r>
+      <w:r>
+        <w:br/>
+      </w:r>
+      <w:r>
+        <w:t xml:space="preserve">Let Credit Score be the independent values x and Interest Rate be the dependent values y.</w:t>
       </w:r>
     </w:p>
     <w:p>
@@ -1270,7 +1085,7 @@
         <w:rPr>
           <w:rStyle w:val="NormalTok"/>
         </w:rPr>
-        <w:t xml:space="preserve">my_credit_score_is_better_than_these_not_bragging </w:t>
+        <w:t xml:space="preserve">X </w:t>
       </w:r>
       <w:r>
         <w:rPr>
@@ -1306,7 +1121,7 @@
         <w:rPr>
           <w:rStyle w:val="NormalTok"/>
         </w:rPr>
-        <w:t xml:space="preserve">, </w:t>
+        <w:t xml:space="preserve">,</w:t>
       </w:r>
       <w:r>
         <w:rPr>
@@ -1318,7 +1133,7 @@
         <w:rPr>
           <w:rStyle w:val="NormalTok"/>
         </w:rPr>
-        <w:t xml:space="preserve">, </w:t>
+        <w:t xml:space="preserve">,</w:t>
       </w:r>
       <w:r>
         <w:rPr>
@@ -1330,7 +1145,7 @@
         <w:rPr>
           <w:rStyle w:val="NormalTok"/>
         </w:rPr>
-        <w:t xml:space="preserve">, </w:t>
+        <w:t xml:space="preserve">,</w:t>
       </w:r>
       <w:r>
         <w:rPr>
@@ -1342,7 +1157,7 @@
         <w:rPr>
           <w:rStyle w:val="NormalTok"/>
         </w:rPr>
-        <w:t xml:space="preserve">, </w:t>
+        <w:t xml:space="preserve">,</w:t>
       </w:r>
       <w:r>
         <w:rPr>
@@ -1354,7 +1169,7 @@
         <w:rPr>
           <w:rStyle w:val="NormalTok"/>
         </w:rPr>
-        <w:t xml:space="preserve">, </w:t>
+        <w:t xml:space="preserve">,</w:t>
       </w:r>
       <w:r>
         <w:rPr>
@@ -1372,127 +1187,124 @@
         <w:br/>
       </w:r>
       <w:r>
+        <w:rPr>
+          <w:rStyle w:val="NormalTok"/>
+        </w:rPr>
+        <w:t xml:space="preserve">Y </w:t>
+      </w:r>
+      <w:r>
+        <w:rPr>
+          <w:rStyle w:val="OtherTok"/>
+        </w:rPr>
+        <w:t xml:space="preserve">&lt;-</w:t>
+      </w:r>
+      <w:r>
+        <w:rPr>
+          <w:rStyle w:val="NormalTok"/>
+        </w:rPr>
+        <w:t xml:space="preserve"> </w:t>
+      </w:r>
+      <w:r>
+        <w:rPr>
+          <w:rStyle w:val="FunctionTok"/>
+        </w:rPr>
+        <w:t xml:space="preserve">c</w:t>
+      </w:r>
+      <w:r>
+        <w:rPr>
+          <w:rStyle w:val="NormalTok"/>
+        </w:rPr>
+        <w:t xml:space="preserve">(</w:t>
+      </w:r>
+      <w:r>
+        <w:rPr>
+          <w:rStyle w:val="FloatTok"/>
+        </w:rPr>
+        <w:t xml:space="preserve">18.982</w:t>
+      </w:r>
+      <w:r>
+        <w:rPr>
+          <w:rStyle w:val="NormalTok"/>
+        </w:rPr>
+        <w:t xml:space="preserve">,</w:t>
+      </w:r>
+      <w:r>
+        <w:rPr>
+          <w:rStyle w:val="FloatTok"/>
+        </w:rPr>
+        <w:t xml:space="preserve">17.976</w:t>
+      </w:r>
+      <w:r>
+        <w:rPr>
+          <w:rStyle w:val="NormalTok"/>
+        </w:rPr>
+        <w:t xml:space="preserve">,</w:t>
+      </w:r>
+      <w:r>
+        <w:rPr>
+          <w:rStyle w:val="FloatTok"/>
+        </w:rPr>
+        <w:t xml:space="preserve">12.218</w:t>
+      </w:r>
+      <w:r>
+        <w:rPr>
+          <w:rStyle w:val="NormalTok"/>
+        </w:rPr>
+        <w:t xml:space="preserve">,</w:t>
+      </w:r>
+      <w:r>
+        <w:rPr>
+          <w:rStyle w:val="FloatTok"/>
+        </w:rPr>
+        <w:t xml:space="preserve">8.612</w:t>
+      </w:r>
+      <w:r>
+        <w:rPr>
+          <w:rStyle w:val="NormalTok"/>
+        </w:rPr>
+        <w:t xml:space="preserve">,</w:t>
+      </w:r>
+      <w:r>
+        <w:rPr>
+          <w:rStyle w:val="FloatTok"/>
+        </w:rPr>
+        <w:t xml:space="preserve">6.680</w:t>
+      </w:r>
+      <w:r>
+        <w:rPr>
+          <w:rStyle w:val="NormalTok"/>
+        </w:rPr>
+        <w:t xml:space="preserve">,</w:t>
+      </w:r>
+      <w:r>
+        <w:rPr>
+          <w:rStyle w:val="FloatTok"/>
+        </w:rPr>
+        <w:t xml:space="preserve">5.150</w:t>
+      </w:r>
+      <w:r>
+        <w:rPr>
+          <w:rStyle w:val="NormalTok"/>
+        </w:rPr>
+        <w:t xml:space="preserve">)</w:t>
+      </w:r>
+      <w:r>
         <w:br/>
       </w:r>
       <w:r>
-        <w:rPr>
-          <w:rStyle w:val="NormalTok"/>
-        </w:rPr>
-        <w:t xml:space="preserve">interest_rates_i_never_understand </w:t>
-      </w:r>
-      <w:r>
-        <w:rPr>
-          <w:rStyle w:val="OtherTok"/>
-        </w:rPr>
-        <w:t xml:space="preserve">&lt;-</w:t>
-      </w:r>
-      <w:r>
-        <w:rPr>
-          <w:rStyle w:val="NormalTok"/>
-        </w:rPr>
-        <w:t xml:space="preserve"> </w:t>
+        <w:br/>
       </w:r>
       <w:r>
         <w:rPr>
           <w:rStyle w:val="FunctionTok"/>
         </w:rPr>
-        <w:t xml:space="preserve">c</w:t>
-      </w:r>
-      <w:r>
-        <w:rPr>
-          <w:rStyle w:val="NormalTok"/>
-        </w:rPr>
-        <w:t xml:space="preserve">(</w:t>
-      </w:r>
-      <w:r>
-        <w:rPr>
-          <w:rStyle w:val="FloatTok"/>
-        </w:rPr>
-        <w:t xml:space="preserve">18.982</w:t>
-      </w:r>
-      <w:r>
-        <w:rPr>
-          <w:rStyle w:val="NormalTok"/>
-        </w:rPr>
-        <w:t xml:space="preserve">, </w:t>
-      </w:r>
-      <w:r>
-        <w:rPr>
-          <w:rStyle w:val="FloatTok"/>
-        </w:rPr>
-        <w:t xml:space="preserve">17.976</w:t>
-      </w:r>
-      <w:r>
-        <w:rPr>
-          <w:rStyle w:val="NormalTok"/>
-        </w:rPr>
-        <w:t xml:space="preserve">, </w:t>
-      </w:r>
-      <w:r>
-        <w:rPr>
-          <w:rStyle w:val="FloatTok"/>
-        </w:rPr>
-        <w:t xml:space="preserve">12.218</w:t>
-      </w:r>
-      <w:r>
-        <w:rPr>
-          <w:rStyle w:val="NormalTok"/>
-        </w:rPr>
-        <w:t xml:space="preserve">, </w:t>
-      </w:r>
-      <w:r>
-        <w:rPr>
-          <w:rStyle w:val="FloatTok"/>
-        </w:rPr>
-        <w:t xml:space="preserve">8.612</w:t>
-      </w:r>
-      <w:r>
-        <w:rPr>
-          <w:rStyle w:val="NormalTok"/>
-        </w:rPr>
-        <w:t xml:space="preserve">, </w:t>
-      </w:r>
-      <w:r>
-        <w:rPr>
-          <w:rStyle w:val="FloatTok"/>
-        </w:rPr>
-        <w:t xml:space="preserve">6.680</w:t>
-      </w:r>
-      <w:r>
-        <w:rPr>
-          <w:rStyle w:val="NormalTok"/>
-        </w:rPr>
-        <w:t xml:space="preserve">, </w:t>
-      </w:r>
-      <w:r>
-        <w:rPr>
-          <w:rStyle w:val="FloatTok"/>
-        </w:rPr>
-        <w:t xml:space="preserve">5.150</w:t>
-      </w:r>
-      <w:r>
-        <w:rPr>
-          <w:rStyle w:val="NormalTok"/>
-        </w:rPr>
-        <w:t xml:space="preserve">)</w:t>
-      </w:r>
-      <w:r>
-        <w:br/>
-      </w:r>
-      <w:r>
-        <w:br/>
-      </w:r>
-      <w:r>
-        <w:rPr>
-          <w:rStyle w:val="FunctionTok"/>
-        </w:rPr>
         <w:t xml:space="preserve">plot</w:t>
       </w:r>
       <w:r>
         <w:rPr>
           <w:rStyle w:val="NormalTok"/>
         </w:rPr>
-        <w:t xml:space="preserve">(my_credit_score_is_better_than_these_not_bragging, interest_rates_i_never_understand)</w:t>
+        <w:t xml:space="preserve">(X,Y)</w:t>
       </w:r>
     </w:p>
     <w:p>
@@ -1541,6 +1353,18 @@
           </wp:inline>
         </w:drawing>
       </w:r>
+      <w:r>
+        <w:t xml:space="preserve"> </w:t>
+      </w:r>
+      <w:r>
+        <w:t xml:space="preserve">Does your scatter plot suggest a positive or a negative association between the variables?</w:t>
+      </w:r>
+      <w:r>
+        <w:t xml:space="preserve"> </w:t>
+      </w:r>
+      <w:r>
+        <w:t xml:space="preserve">It suggests a negative association.</w:t>
+      </w:r>
     </w:p>
     <w:sectPr/>
   </w:body>
@@ -2073,91 +1897,6 @@
       </w:pPr>
     </w:lvl>
   </w:abstractNum>
-  <w:abstractNum w:abstractNumId="99426">
-    <w:nsid w:val="91a27d85"/>
-    <w:multiLevelType w:val="multilevel"/>
-    <w:lvl w:ilvl="0">
-      <w:start w:val="6"/>
-      <w:numFmt w:val="decimal"/>
-      <w:lvlText w:val="%1)"/>
-      <w:lvlJc w:val="left"/>
-      <w:pPr>
-        <w:ind w:left="720" w:hanging="480"/>
-      </w:pPr>
-    </w:lvl>
-    <w:lvl w:ilvl="1">
-      <w:start w:val="6"/>
-      <w:numFmt w:val="decimal"/>
-      <w:lvlText w:val="%2)"/>
-      <w:lvlJc w:val="left"/>
-      <w:pPr>
-        <w:ind w:left="1440" w:hanging="480"/>
-      </w:pPr>
-    </w:lvl>
-    <w:lvl w:ilvl="2">
-      <w:start w:val="6"/>
-      <w:numFmt w:val="decimal"/>
-      <w:lvlText w:val="%3)"/>
-      <w:lvlJc w:val="left"/>
-      <w:pPr>
-        <w:ind w:left="2160" w:hanging="480"/>
-      </w:pPr>
-    </w:lvl>
-    <w:lvl w:ilvl="3">
-      <w:start w:val="6"/>
-      <w:numFmt w:val="decimal"/>
-      <w:lvlText w:val="%4)"/>
-      <w:lvlJc w:val="left"/>
-      <w:pPr>
-        <w:ind w:left="2880" w:hanging="480"/>
-      </w:pPr>
-    </w:lvl>
-    <w:lvl w:ilvl="4">
-      <w:start w:val="6"/>
-      <w:numFmt w:val="decimal"/>
-      <w:lvlText w:val="%5)"/>
-      <w:lvlJc w:val="left"/>
-      <w:pPr>
-        <w:ind w:left="3600" w:hanging="480"/>
-      </w:pPr>
-    </w:lvl>
-    <w:lvl w:ilvl="5">
-      <w:start w:val="6"/>
-      <w:numFmt w:val="decimal"/>
-      <w:lvlText w:val="%6)"/>
-      <w:lvlJc w:val="left"/>
-      <w:pPr>
-        <w:ind w:left="4320" w:hanging="480"/>
-      </w:pPr>
-    </w:lvl>
-    <w:lvl w:ilvl="6">
-      <w:start w:val="6"/>
-      <w:numFmt w:val="decimal"/>
-      <w:lvlText w:val="%7)"/>
-      <w:lvlJc w:val="left"/>
-      <w:pPr>
-        <w:ind w:left="5040" w:hanging="480"/>
-      </w:pPr>
-    </w:lvl>
-    <w:lvl w:ilvl="7">
-      <w:start w:val="6"/>
-      <w:numFmt w:val="decimal"/>
-      <w:lvlText w:val="%8)"/>
-      <w:lvlJc w:val="left"/>
-      <w:pPr>
-        <w:ind w:left="5760" w:hanging="480"/>
-      </w:pPr>
-    </w:lvl>
-    <w:lvl w:ilvl="8">
-      <w:start w:val="6"/>
-      <w:numFmt w:val="decimal"/>
-      <w:lvlText w:val="%9)"/>
-      <w:lvlJc w:val="left"/>
-      <w:pPr>
-        <w:ind w:left="6480" w:hanging="480"/>
-      </w:pPr>
-    </w:lvl>
-  </w:abstractNum>
   <w:num w:numId="1000">
     <w:abstractNumId w:val="990"/>
   </w:num>
@@ -2309,36 +2048,6 @@
     </w:lvlOverride>
     <w:lvlOverride w:ilvl="8">
       <w:startOverride w:val="5"/>
-    </w:lvlOverride>
-  </w:num>
-  <w:num w:numId="1006">
-    <w:abstractNumId w:val="99426"/>
-    <w:lvlOverride w:ilvl="0">
-      <w:startOverride w:val="6"/>
-    </w:lvlOverride>
-    <w:lvlOverride w:ilvl="1">
-      <w:startOverride w:val="6"/>
-    </w:lvlOverride>
-    <w:lvlOverride w:ilvl="2">
-      <w:startOverride w:val="6"/>
-    </w:lvlOverride>
-    <w:lvlOverride w:ilvl="3">
-      <w:startOverride w:val="6"/>
-    </w:lvlOverride>
-    <w:lvlOverride w:ilvl="4">
-      <w:startOverride w:val="6"/>
-    </w:lvlOverride>
-    <w:lvlOverride w:ilvl="5">
-      <w:startOverride w:val="6"/>
-    </w:lvlOverride>
-    <w:lvlOverride w:ilvl="6">
-      <w:startOverride w:val="6"/>
-    </w:lvlOverride>
-    <w:lvlOverride w:ilvl="7">
-      <w:startOverride w:val="6"/>
-    </w:lvlOverride>
-    <w:lvlOverride w:ilvl="8">
-      <w:startOverride w:val="6"/>
     </w:lvlOverride>
   </w:num>
 </w:numbering>

</xml_diff>

<commit_message>
changes to R stuff.
</commit_message>
<xml_diff>
--- a/week1/homework/r-language/hw1-r.docx
+++ b/week1/homework/r-language/hw1-r.docx
@@ -94,7 +94,7 @@
         <w:rPr>
           <w:rStyle w:val="FunctionTok"/>
         </w:rPr>
-        <w:t xml:space="preserve">abs</w:t>
+        <w:t xml:space="preserve">log</w:t>
       </w:r>
       <w:r>
         <w:rPr>
@@ -104,18 +104,6 @@
       </w:r>
       <w:r>
         <w:rPr>
-          <w:rStyle w:val="FunctionTok"/>
-        </w:rPr>
-        <w:t xml:space="preserve">log</w:t>
-      </w:r>
-      <w:r>
-        <w:rPr>
-          <w:rStyle w:val="NormalTok"/>
-        </w:rPr>
-        <w:t xml:space="preserve">(</w:t>
-      </w:r>
-      <w:r>
-        <w:rPr>
           <w:rStyle w:val="DecValTok"/>
         </w:rPr>
         <w:t xml:space="preserve">120</w:t>
@@ -140,12 +128,6 @@
       </w:r>
       <w:r>
         <w:rPr>
-          <w:rStyle w:val="NormalTok"/>
-        </w:rPr>
-        <w:t xml:space="preserve">) </w:t>
-      </w:r>
-      <w:r>
-        <w:rPr>
           <w:rStyle w:val="SpecialCharTok"/>
         </w:rPr>
         <w:t xml:space="preserve">-</w:t>
@@ -154,7 +136,7 @@
         <w:rPr>
           <w:rStyle w:val="NormalTok"/>
         </w:rPr>
-        <w:t xml:space="preserve"> pi</w:t>
+        <w:t xml:space="preserve">pi</w:t>
       </w:r>
       <w:r>
         <w:br/>
@@ -203,18 +185,6 @@
         <w:rPr>
           <w:rStyle w:val="FunctionTok"/>
         </w:rPr>
-        <w:t xml:space="preserve">print</w:t>
-      </w:r>
-      <w:r>
-        <w:rPr>
-          <w:rStyle w:val="NormalTok"/>
-        </w:rPr>
-        <w:t xml:space="preserve">(</w:t>
-      </w:r>
-      <w:r>
-        <w:rPr>
-          <w:rStyle w:val="FunctionTok"/>
-        </w:rPr>
         <w:t xml:space="preserve">round</w:t>
       </w:r>
       <w:r>
@@ -245,7 +215,7 @@
         <w:rPr>
           <w:rStyle w:val="NormalTok"/>
         </w:rPr>
-        <w:t xml:space="preserve">))</w:t>
+        <w:t xml:space="preserve">)</w:t>
       </w:r>
     </w:p>
     <w:p>
@@ -391,7 +361,7 @@
         <w:rPr>
           <w:rStyle w:val="FunctionTok"/>
         </w:rPr>
-        <w:t xml:space="preserve">seq</w:t>
+        <w:t xml:space="preserve">c</w:t>
       </w:r>
       <w:r>
         <w:rPr>
@@ -407,9 +377,9 @@
       </w:r>
       <w:r>
         <w:rPr>
-          <w:rStyle w:val="NormalTok"/>
-        </w:rPr>
-        <w:t xml:space="preserve">,</w:t>
+          <w:rStyle w:val="SpecialCharTok"/>
+        </w:rPr>
+        <w:t xml:space="preserve">:</w:t>
       </w:r>
       <w:r>
         <w:rPr>
@@ -421,18 +391,6 @@
         <w:rPr>
           <w:rStyle w:val="NormalTok"/>
         </w:rPr>
-        <w:t xml:space="preserve">,</w:t>
-      </w:r>
-      <w:r>
-        <w:rPr>
-          <w:rStyle w:val="DecValTok"/>
-        </w:rPr>
-        <w:t xml:space="preserve">2</w:t>
-      </w:r>
-      <w:r>
-        <w:rPr>
-          <w:rStyle w:val="NormalTok"/>
-        </w:rPr>
         <w:t xml:space="preserve">)</w:t>
       </w:r>
       <w:r>
@@ -449,91 +407,6 @@
           <w:rStyle w:val="NormalTok"/>
         </w:rPr>
         <w:t xml:space="preserve">(E)</w:t>
-      </w:r>
-    </w:p>
-    <w:p>
-      <w:pPr>
-        <w:pStyle w:val="SourceCode"/>
-      </w:pPr>
-      <w:r>
-        <w:rPr>
-          <w:rStyle w:val="VerbatimChar"/>
-        </w:rPr>
-        <w:t xml:space="preserve">## [1] 49</w:t>
-      </w:r>
-    </w:p>
-    <w:p>
-      <w:pPr>
-        <w:pStyle w:val="SourceCode"/>
-      </w:pPr>
-      <w:r>
-        <w:rPr>
-          <w:rStyle w:val="NormalTok"/>
-        </w:rPr>
-        <w:t xml:space="preserve">new_E </w:t>
-      </w:r>
-      <w:r>
-        <w:rPr>
-          <w:rStyle w:val="OtherTok"/>
-        </w:rPr>
-        <w:t xml:space="preserve">&lt;-</w:t>
-      </w:r>
-      <w:r>
-        <w:rPr>
-          <w:rStyle w:val="NormalTok"/>
-        </w:rPr>
-        <w:t xml:space="preserve"> </w:t>
-      </w:r>
-      <w:r>
-        <w:rPr>
-          <w:rStyle w:val="FunctionTok"/>
-        </w:rPr>
-        <w:t xml:space="preserve">c</w:t>
-      </w:r>
-      <w:r>
-        <w:rPr>
-          <w:rStyle w:val="NormalTok"/>
-        </w:rPr>
-        <w:t xml:space="preserve">(</w:t>
-      </w:r>
-      <w:r>
-        <w:rPr>
-          <w:rStyle w:val="DecValTok"/>
-        </w:rPr>
-        <w:t xml:space="preserve">0</w:t>
-      </w:r>
-      <w:r>
-        <w:rPr>
-          <w:rStyle w:val="SpecialCharTok"/>
-        </w:rPr>
-        <w:t xml:space="preserve">:</w:t>
-      </w:r>
-      <w:r>
-        <w:rPr>
-          <w:rStyle w:val="DecValTok"/>
-        </w:rPr>
-        <w:t xml:space="preserve">99</w:t>
-      </w:r>
-      <w:r>
-        <w:rPr>
-          <w:rStyle w:val="NormalTok"/>
-        </w:rPr>
-        <w:t xml:space="preserve">)</w:t>
-      </w:r>
-      <w:r>
-        <w:br/>
-      </w:r>
-      <w:r>
-        <w:rPr>
-          <w:rStyle w:val="FunctionTok"/>
-        </w:rPr>
-        <w:t xml:space="preserve">mean</w:t>
-      </w:r>
-      <w:r>
-        <w:rPr>
-          <w:rStyle w:val="NormalTok"/>
-        </w:rPr>
-        <w:t xml:space="preserve">(new_E)</w:t>
       </w:r>
     </w:p>
     <w:p>
@@ -909,7 +782,7 @@
               <a:graphicData uri="http://schemas.openxmlformats.org/drawingml/2006/picture">
                 <pic:pic>
                   <pic:nvPicPr>
-                    <pic:cNvPr descr="hw1-r_files/figure-docx/unnamed-chunk-8-1.png" id="0" name="Picture"/>
+                    <pic:cNvPr descr="hw1-r_files/figure-docx/unnamed-chunk-7-1.png" id="0" name="Picture"/>
                     <pic:cNvPicPr>
                       <a:picLocks noChangeArrowheads="1" noChangeAspect="1"/>
                     </pic:cNvPicPr>
@@ -1024,7 +897,7 @@
               <a:graphicData uri="http://schemas.openxmlformats.org/drawingml/2006/picture">
                 <pic:pic>
                   <pic:nvPicPr>
-                    <pic:cNvPr descr="hw1-r_files/figure-docx/unnamed-chunk-10-1.png" id="0" name="Picture"/>
+                    <pic:cNvPr descr="hw1-r_files/figure-docx/unnamed-chunk-9-1.png" id="0" name="Picture"/>
                     <pic:cNvPicPr>
                       <a:picLocks noChangeArrowheads="1" noChangeAspect="1"/>
                     </pic:cNvPicPr>
@@ -1321,7 +1194,7 @@
               <a:graphicData uri="http://schemas.openxmlformats.org/drawingml/2006/picture">
                 <pic:pic>
                   <pic:nvPicPr>
-                    <pic:cNvPr descr="hw1-r_files/figure-docx/unnamed-chunk-11-1.png" id="0" name="Picture"/>
+                    <pic:cNvPr descr="hw1-r_files/figure-docx/unnamed-chunk-10-1.png" id="0" name="Picture"/>
                     <pic:cNvPicPr>
                       <a:picLocks noChangeArrowheads="1" noChangeAspect="1"/>
                     </pic:cNvPicPr>

</xml_diff>